<commit_message>
subiendo tarea final intento 3
</commit_message>
<xml_diff>
--- a/tarea_final/PROYECTO FINAL.docx
+++ b/tarea_final/PROYECTO FINAL.docx
@@ -1992,6 +1992,7 @@
       </w:pPr>
       <w:r>
         <w:rPr>
+          <w:noProof/>
           <w:sz w:val="24"/>
           <w:szCs w:val="24"/>
         </w:rPr>
@@ -2058,6 +2059,7 @@
       </w:pPr>
       <w:r>
         <w:rPr>
+          <w:noProof/>
           <w:sz w:val="24"/>
           <w:szCs w:val="24"/>
         </w:rPr>
@@ -2188,6 +2190,7 @@
       </w:pPr>
       <w:r>
         <w:rPr>
+          <w:noProof/>
           <w:sz w:val="24"/>
           <w:szCs w:val="24"/>
         </w:rPr>
@@ -2254,6 +2257,7 @@
       </w:pPr>
       <w:r>
         <w:rPr>
+          <w:noProof/>
           <w:sz w:val="24"/>
           <w:szCs w:val="24"/>
         </w:rPr>
@@ -2320,6 +2324,7 @@
       </w:pPr>
       <w:r>
         <w:rPr>
+          <w:noProof/>
           <w:sz w:val="24"/>
           <w:szCs w:val="24"/>
         </w:rPr>
@@ -2409,14 +2414,7 @@
           <w:sz w:val="24"/>
           <w:szCs w:val="24"/>
         </w:rPr>
-        <w:t>siempre garantiza O(n log n)</w:t>
-      </w:r>
-      <w:r>
-        <w:rPr>
-          <w:sz w:val="24"/>
-          <w:szCs w:val="24"/>
-        </w:rPr>
-        <w:t>.</w:t>
+        <w:t>siempre garantiza O(n log n).</w:t>
       </w:r>
     </w:p>
     <w:p>
@@ -2446,35 +2444,7 @@
           <w:sz w:val="24"/>
           <w:szCs w:val="24"/>
         </w:rPr>
-        <w:t xml:space="preserve">Bogo Sort no es práctico para ningún caso real. Su complejidad </w:t>
-      </w:r>
-      <w:r>
-        <w:rPr>
-          <w:sz w:val="24"/>
-          <w:szCs w:val="24"/>
-        </w:rPr>
-        <w:t>(</w:t>
-      </w:r>
-      <w:r>
-        <w:rPr>
-          <w:sz w:val="24"/>
-          <w:szCs w:val="24"/>
-        </w:rPr>
-        <w:t>n!</w:t>
-      </w:r>
-      <w:r>
-        <w:rPr>
-          <w:sz w:val="24"/>
-          <w:szCs w:val="24"/>
-        </w:rPr>
-        <w:t>)</w:t>
-      </w:r>
-      <w:r>
-        <w:rPr>
-          <w:sz w:val="24"/>
-          <w:szCs w:val="24"/>
-        </w:rPr>
-        <w:t xml:space="preserve"> crece tan rápido que incluso con 10</w:t>
+        <w:t>Bogo Sort no es práctico para ningún caso real. Su complejidad (n!) crece tan rápido que incluso con 10</w:t>
       </w:r>
       <w:r>
         <w:rPr>
@@ -2502,14 +2472,7 @@
           <w:sz w:val="24"/>
           <w:szCs w:val="24"/>
         </w:rPr>
-        <w:t>12 elementos pueden</w:t>
-      </w:r>
-      <w:r>
-        <w:rPr>
-          <w:sz w:val="24"/>
-          <w:szCs w:val="24"/>
-        </w:rPr>
-        <w:t xml:space="preserve"> tardar muchísimo. Solo se usa con fines educativos o humorísticos.</w:t>
+        <w:t>12 elementos pueden tardar muchísimo. Solo se usa con fines educativos o humorísticos.</w:t>
       </w:r>
     </w:p>
     <w:p>
@@ -2617,7 +2580,21 @@
           <w:sz w:val="24"/>
           <w:szCs w:val="24"/>
         </w:rPr>
-        <w:t>Se ejecuta el archivo “código_fuerza_bruta.py”.</w:t>
+        <w:t>Se ejecuta el archivo “código</w:t>
+      </w:r>
+      <w:r>
+        <w:rPr>
+          <w:sz w:val="24"/>
+          <w:szCs w:val="24"/>
+        </w:rPr>
+        <w:t>_ejecutable</w:t>
+      </w:r>
+      <w:r>
+        <w:rPr>
+          <w:sz w:val="24"/>
+          <w:szCs w:val="24"/>
+        </w:rPr>
+        <w:t>_fuerza_bruta.py”.</w:t>
       </w:r>
     </w:p>
     <w:p>
@@ -2994,36 +2971,16 @@
           <w:sz w:val="24"/>
           <w:szCs w:val="24"/>
         </w:rPr>
-        <w:t xml:space="preserve">Para hallar el triángulo de mayor área en un conjunto de puntos </w:t>
-      </w:r>
-      <w:r>
-        <w:rPr>
-          <w:sz w:val="24"/>
-          <w:szCs w:val="24"/>
-        </w:rPr>
-        <w:t>existen soluciones mejores</w:t>
-      </w:r>
-      <w:r>
-        <w:rPr>
-          <w:sz w:val="24"/>
-          <w:szCs w:val="24"/>
-        </w:rPr>
-        <w:t xml:space="preserve"> co</w:t>
-      </w:r>
-      <w:r>
-        <w:rPr>
-          <w:sz w:val="24"/>
-          <w:szCs w:val="24"/>
-        </w:rPr>
-        <w:t xml:space="preserve">mo </w:t>
-      </w:r>
-      <w:r>
-        <w:rPr>
-          <w:sz w:val="24"/>
-          <w:szCs w:val="24"/>
-        </w:rPr>
-        <w:t>usar el casco convexo y técnicas como "rotating calipers".</w:t>
-      </w:r>
+        <w:t>Para hallar el triángulo de mayor área en un conjunto de puntos existen soluciones mejores como usar el casco convexo y técnicas como "rotating calipers".</w:t>
+      </w:r>
+    </w:p>
+    <w:p>
+      <w:pPr>
+        <w:rPr>
+          <w:sz w:val="24"/>
+          <w:szCs w:val="24"/>
+        </w:rPr>
+      </w:pPr>
     </w:p>
     <w:p>
       <w:pPr>
@@ -3042,6 +2999,7 @@
           <w:sz w:val="24"/>
           <w:szCs w:val="24"/>
         </w:rPr>
+        <w:lastRenderedPageBreak/>
         <w:t>MEJORA</w:t>
       </w:r>
       <w:r>
@@ -3056,6 +3014,35 @@
     </w:p>
     <w:p>
       <w:pPr>
+        <w:rPr>
+          <w:sz w:val="24"/>
+          <w:szCs w:val="24"/>
+        </w:rPr>
+      </w:pPr>
+      <w:r>
+        <w:rPr>
+          <w:sz w:val="24"/>
+          <w:szCs w:val="24"/>
+        </w:rPr>
+        <w:t>Se ejecuta el archivo “código_ejecutable_</w:t>
+      </w:r>
+      <w:r>
+        <w:rPr>
+          <w:sz w:val="24"/>
+          <w:szCs w:val="24"/>
+        </w:rPr>
+        <w:t>optimizado</w:t>
+      </w:r>
+      <w:r>
+        <w:rPr>
+          <w:sz w:val="24"/>
+          <w:szCs w:val="24"/>
+        </w:rPr>
+        <w:t>.py”.</w:t>
+      </w:r>
+    </w:p>
+    <w:p>
+      <w:pPr>
         <w:jc w:val="both"/>
         <w:rPr>
           <w:sz w:val="24"/>
@@ -3067,7 +3054,6 @@
           <w:sz w:val="24"/>
           <w:szCs w:val="24"/>
         </w:rPr>
-        <w:lastRenderedPageBreak/>
         <w:t>El triángulo de mayor área siempre está formado por puntos que forman parte del casco convexo del conjunto.</w:t>
       </w:r>
       <w:r>
@@ -3733,6 +3719,7 @@
           <w:sz w:val="24"/>
           <w:szCs w:val="24"/>
         </w:rPr>
+        <w:lastRenderedPageBreak/>
         <w:t>Se calcula con el “producto cruzado 2D”:</w:t>
       </w:r>
     </w:p>
@@ -4130,7 +4117,6 @@
                 <w:sz w:val="24"/>
                 <w:szCs w:val="24"/>
               </w:rPr>
-              <w:lastRenderedPageBreak/>
               <w:t>Resultado de vuelta</w:t>
             </w:r>
           </w:p>
@@ -4755,6 +4741,7 @@
           <w:sz w:val="24"/>
           <w:szCs w:val="24"/>
         </w:rPr>
+        <w:lastRenderedPageBreak/>
         <w:t>En el archivo “_02_casco_convexo.py” se tiene el método que ejecuta el método de Andrew Monotone. Hay otros algoritmos que permiten encontrar el casco convexo, pero éste es de los más sencillos y mejores de implementar.</w:t>
       </w:r>
     </w:p>
@@ -4770,7 +4757,6 @@
           <w:sz w:val="24"/>
           <w:szCs w:val="24"/>
         </w:rPr>
-        <w:lastRenderedPageBreak/>
         <w:t>El archivo “_03_tres_punteros.py” contiene el método que recorre los puntos del casco convexo y busca aquellos que el área sea el mayor.</w:t>
       </w:r>
     </w:p>
@@ -4806,99 +4792,137 @@
           <w:sz w:val="48"/>
           <w:szCs w:val="48"/>
         </w:rPr>
-        <w:t>CONCLUSIÓN</w:t>
-      </w:r>
-    </w:p>
-    <w:p>
-      <w:pPr>
-        <w:jc w:val="both"/>
-        <w:rPr>
-          <w:sz w:val="24"/>
-          <w:szCs w:val="24"/>
-        </w:rPr>
-      </w:pPr>
-      <w:r>
-        <w:rPr>
-          <w:sz w:val="24"/>
-          <w:szCs w:val="24"/>
-        </w:rPr>
-        <w:t>Intentar resolver este problema por fuerza bruta resulta muy complejo cuando se intenta muchas coordenadas.</w:t>
-      </w:r>
-    </w:p>
-    <w:p>
-      <w:pPr>
-        <w:jc w:val="both"/>
-        <w:rPr>
-          <w:sz w:val="24"/>
-          <w:szCs w:val="24"/>
-        </w:rPr>
-      </w:pPr>
-      <w:r>
-        <w:rPr>
-          <w:sz w:val="24"/>
-          <w:szCs w:val="24"/>
-        </w:rPr>
-        <w:t>Aunque el método de fuerza bruta es sencillo de implementar y conceptualmente fácil de entender, su complejidad O(n³) lo vuelve completamente impráctico cuando el número de puntos crece, llegando a requerir millones o incluso miles de millones de operaciones. Esto lo hace inviable para cualquier aplicación real.</w:t>
-      </w:r>
-    </w:p>
-    <w:p>
-      <w:pPr>
-        <w:jc w:val="both"/>
-        <w:rPr>
-          <w:sz w:val="24"/>
-          <w:szCs w:val="24"/>
-        </w:rPr>
-      </w:pPr>
-      <w:r>
-        <w:rPr>
-          <w:sz w:val="24"/>
-          <w:szCs w:val="24"/>
-        </w:rPr>
-        <w:t>En contraste, la solución optimizada basada en el casco convexo y los rotating calipers reduce drásticamente el tiempo de cómputo a una complejidad O(n log n), permitiendo procesar cientos o miles de puntos de forma eficaz. El uso del casco convexo garantiza que solo se analizan los puntos relevantes —aquellos en el borde exterior— y el método de los tres punteros permite buscar el triángulo de mayor área sin revisar todas las combinaciones posibles.</w:t>
-      </w:r>
-    </w:p>
-    <w:p>
-      <w:pPr>
-        <w:jc w:val="both"/>
-        <w:rPr>
-          <w:sz w:val="24"/>
-          <w:szCs w:val="24"/>
-        </w:rPr>
-      </w:pPr>
-      <w:r>
-        <w:rPr>
-          <w:sz w:val="24"/>
-          <w:szCs w:val="24"/>
-        </w:rPr>
-        <w:t xml:space="preserve">En conclusión, la versión optimizada no solo es más rápida, sino </w:t>
-      </w:r>
-      <w:r>
-        <w:rPr>
-          <w:sz w:val="24"/>
-          <w:szCs w:val="24"/>
-        </w:rPr>
-        <w:t xml:space="preserve">que </w:t>
-      </w:r>
-      <w:r>
-        <w:rPr>
-          <w:sz w:val="24"/>
-          <w:szCs w:val="24"/>
-        </w:rPr>
-        <w:t xml:space="preserve">también </w:t>
-      </w:r>
-      <w:r>
-        <w:rPr>
-          <w:sz w:val="24"/>
-          <w:szCs w:val="24"/>
-        </w:rPr>
-        <w:t xml:space="preserve">es </w:t>
-      </w:r>
-      <w:r>
-        <w:rPr>
-          <w:sz w:val="24"/>
-          <w:szCs w:val="24"/>
-        </w:rPr>
-        <w:t>la única realmente adecuada para conjuntos de datos grandes, mientras que el enfoque de fuerza bruta solo es útil como referencia teórica o para casos muy pequeños.</w:t>
+        <w:t>EJECUCIÓN</w:t>
+      </w:r>
+    </w:p>
+    <w:p>
+      <w:pPr>
+        <w:rPr>
+          <w:sz w:val="24"/>
+          <w:szCs w:val="24"/>
+        </w:rPr>
+      </w:pPr>
+      <w:r>
+        <w:rPr>
+          <w:sz w:val="24"/>
+          <w:szCs w:val="24"/>
+        </w:rPr>
+        <w:t>POR FUERZA BRUTA:</w:t>
+      </w:r>
+    </w:p>
+    <w:p>
+      <w:pPr>
+        <w:jc w:val="center"/>
+        <w:rPr>
+          <w:sz w:val="24"/>
+          <w:szCs w:val="24"/>
+        </w:rPr>
+      </w:pPr>
+      <w:r>
+        <w:rPr>
+          <w:sz w:val="24"/>
+          <w:szCs w:val="24"/>
+        </w:rPr>
+        <w:drawing>
+          <wp:inline distT="0" distB="0" distL="0" distR="0" wp14:anchorId="5DF61F71" wp14:editId="46211C13">
+            <wp:extent cx="5572903" cy="1190791"/>
+            <wp:effectExtent l="0" t="0" r="8890" b="9525"/>
+            <wp:docPr id="631766693" name="Imagen 1"/>
+            <wp:cNvGraphicFramePr>
+              <a:graphicFrameLocks xmlns:a="http://schemas.openxmlformats.org/drawingml/2006/main" noChangeAspect="1"/>
+            </wp:cNvGraphicFramePr>
+            <a:graphic xmlns:a="http://schemas.openxmlformats.org/drawingml/2006/main">
+              <a:graphicData uri="http://schemas.openxmlformats.org/drawingml/2006/picture">
+                <pic:pic xmlns:pic="http://schemas.openxmlformats.org/drawingml/2006/picture">
+                  <pic:nvPicPr>
+                    <pic:cNvPr id="631766693" name=""/>
+                    <pic:cNvPicPr/>
+                  </pic:nvPicPr>
+                  <pic:blipFill>
+                    <a:blip r:embed="rId13"/>
+                    <a:stretch>
+                      <a:fillRect/>
+                    </a:stretch>
+                  </pic:blipFill>
+                  <pic:spPr>
+                    <a:xfrm>
+                      <a:off x="0" y="0"/>
+                      <a:ext cx="5572903" cy="1190791"/>
+                    </a:xfrm>
+                    <a:prstGeom prst="rect">
+                      <a:avLst/>
+                    </a:prstGeom>
+                  </pic:spPr>
+                </pic:pic>
+              </a:graphicData>
+            </a:graphic>
+          </wp:inline>
+        </w:drawing>
+      </w:r>
+    </w:p>
+    <w:p>
+      <w:pPr>
+        <w:rPr>
+          <w:sz w:val="24"/>
+          <w:szCs w:val="24"/>
+        </w:rPr>
+      </w:pPr>
+      <w:r>
+        <w:rPr>
+          <w:sz w:val="24"/>
+          <w:szCs w:val="24"/>
+        </w:rPr>
+        <w:t>POR EL MÉTODO ANDREW MONOTONE Y POINTER CALIPERS:</w:t>
+      </w:r>
+    </w:p>
+    <w:p>
+      <w:pPr>
+        <w:jc w:val="center"/>
+        <w:rPr>
+          <w:sz w:val="24"/>
+          <w:szCs w:val="24"/>
+        </w:rPr>
+      </w:pPr>
+      <w:r>
+        <w:rPr>
+          <w:sz w:val="24"/>
+          <w:szCs w:val="24"/>
+        </w:rPr>
+        <w:drawing>
+          <wp:inline distT="0" distB="0" distL="0" distR="0" wp14:anchorId="79A5C9D8" wp14:editId="683D5DAD">
+            <wp:extent cx="5839640" cy="781159"/>
+            <wp:effectExtent l="0" t="0" r="8890" b="0"/>
+            <wp:docPr id="311182792" name="Imagen 1"/>
+            <wp:cNvGraphicFramePr>
+              <a:graphicFrameLocks xmlns:a="http://schemas.openxmlformats.org/drawingml/2006/main" noChangeAspect="1"/>
+            </wp:cNvGraphicFramePr>
+            <a:graphic xmlns:a="http://schemas.openxmlformats.org/drawingml/2006/main">
+              <a:graphicData uri="http://schemas.openxmlformats.org/drawingml/2006/picture">
+                <pic:pic xmlns:pic="http://schemas.openxmlformats.org/drawingml/2006/picture">
+                  <pic:nvPicPr>
+                    <pic:cNvPr id="311182792" name=""/>
+                    <pic:cNvPicPr/>
+                  </pic:nvPicPr>
+                  <pic:blipFill>
+                    <a:blip r:embed="rId14"/>
+                    <a:stretch>
+                      <a:fillRect/>
+                    </a:stretch>
+                  </pic:blipFill>
+                  <pic:spPr>
+                    <a:xfrm>
+                      <a:off x="0" y="0"/>
+                      <a:ext cx="5839640" cy="781159"/>
+                    </a:xfrm>
+                    <a:prstGeom prst="rect">
+                      <a:avLst/>
+                    </a:prstGeom>
+                  </pic:spPr>
+                </pic:pic>
+              </a:graphicData>
+            </a:graphic>
+          </wp:inline>
+        </w:drawing>
       </w:r>
     </w:p>
     <w:p>
@@ -4918,22 +4942,135 @@
           <w:sz w:val="48"/>
           <w:szCs w:val="48"/>
         </w:rPr>
-        <w:t>BIBLIOGRAFÍA</w:t>
-      </w:r>
-    </w:p>
-    <w:p>
-      <w:pPr>
+        <w:t>CONCLUSIÓN</w:t>
+      </w:r>
+    </w:p>
+    <w:p>
+      <w:pPr>
+        <w:jc w:val="both"/>
+        <w:rPr>
+          <w:sz w:val="24"/>
+          <w:szCs w:val="24"/>
+        </w:rPr>
+      </w:pPr>
+      <w:r>
+        <w:rPr>
+          <w:sz w:val="24"/>
+          <w:szCs w:val="24"/>
+        </w:rPr>
+        <w:t>Intentar resolver este problema por fuerza bruta resulta muy complejo cuando se intenta muchas coordenadas.</w:t>
+      </w:r>
+    </w:p>
+    <w:p>
+      <w:pPr>
+        <w:jc w:val="both"/>
+        <w:rPr>
+          <w:sz w:val="24"/>
+          <w:szCs w:val="24"/>
+        </w:rPr>
+      </w:pPr>
+      <w:r>
+        <w:rPr>
+          <w:sz w:val="24"/>
+          <w:szCs w:val="24"/>
+        </w:rPr>
+        <w:t>Aunque el método de fuerza bruta es sencillo de implementar y conceptualmente fácil de entender, su complejidad O(n³) lo vuelve completamente impráctico cuando el número de puntos crece, llegando a requerir millones o incluso miles de millones de operaciones. Esto lo hace inviable para cualquier aplicación real.</w:t>
+      </w:r>
+    </w:p>
+    <w:p>
+      <w:pPr>
+        <w:jc w:val="both"/>
+        <w:rPr>
+          <w:sz w:val="24"/>
+          <w:szCs w:val="24"/>
+        </w:rPr>
+      </w:pPr>
+      <w:r>
+        <w:rPr>
+          <w:sz w:val="24"/>
+          <w:szCs w:val="24"/>
+        </w:rPr>
+        <w:t>En contraste, la solución optimizada basada en el casco convexo y los rotating calipers reduce drásticamente el tiempo de cómputo a una complejidad O(n log n), permitiendo procesar cientos o miles de puntos de forma eficaz. El uso del casco convexo garantiza que solo se analizan los puntos relevantes —aquellos en el borde exterior— y el método de los tres punteros permite buscar el triángulo de mayor área sin revisar todas las combinaciones posibles.</w:t>
+      </w:r>
+    </w:p>
+    <w:p>
+      <w:pPr>
+        <w:jc w:val="both"/>
+        <w:rPr>
+          <w:sz w:val="24"/>
+          <w:szCs w:val="24"/>
+        </w:rPr>
+      </w:pPr>
+      <w:r>
+        <w:rPr>
+          <w:sz w:val="24"/>
+          <w:szCs w:val="24"/>
+        </w:rPr>
+        <w:lastRenderedPageBreak/>
+        <w:t xml:space="preserve">En conclusión, la versión optimizada no solo es más rápida, sino </w:t>
+      </w:r>
+      <w:r>
+        <w:rPr>
+          <w:sz w:val="24"/>
+          <w:szCs w:val="24"/>
+        </w:rPr>
+        <w:t xml:space="preserve">que </w:t>
+      </w:r>
+      <w:r>
+        <w:rPr>
+          <w:sz w:val="24"/>
+          <w:szCs w:val="24"/>
+        </w:rPr>
+        <w:t xml:space="preserve">también </w:t>
+      </w:r>
+      <w:r>
+        <w:rPr>
+          <w:sz w:val="24"/>
+          <w:szCs w:val="24"/>
+        </w:rPr>
+        <w:t xml:space="preserve">es </w:t>
+      </w:r>
+      <w:r>
+        <w:rPr>
+          <w:sz w:val="24"/>
+          <w:szCs w:val="24"/>
+        </w:rPr>
+        <w:t>la única realmente adecuada para conjuntos de datos grandes, mientras que el enfoque de fuerza bruta solo es útil como referencia teórica o para casos muy pequeños.</w:t>
+      </w:r>
+    </w:p>
+    <w:p>
+      <w:pPr>
+        <w:jc w:val="center"/>
         <w:rPr>
           <w:b/>
           <w:bCs/>
-          <w:sz w:val="24"/>
-          <w:szCs w:val="24"/>
+          <w:sz w:val="48"/>
+          <w:szCs w:val="48"/>
         </w:rPr>
       </w:pPr>
       <w:r>
         <w:rPr>
           <w:b/>
           <w:bCs/>
+          <w:sz w:val="48"/>
+          <w:szCs w:val="48"/>
+        </w:rPr>
+        <w:t>BIBLIOGRAFÍA</w:t>
+      </w:r>
+    </w:p>
+    <w:p>
+      <w:pPr>
+        <w:rPr>
+          <w:b/>
+          <w:bCs/>
+          <w:sz w:val="24"/>
+          <w:szCs w:val="24"/>
+        </w:rPr>
+      </w:pPr>
+      <w:r>
+        <w:rPr>
+          <w:b/>
+          <w:bCs/>
           <w:sz w:val="24"/>
           <w:szCs w:val="24"/>
         </w:rPr>
@@ -4970,7 +5107,7 @@
         </w:rPr>
         <w:t xml:space="preserve">. DEV Community. </w:t>
       </w:r>
-      <w:hyperlink r:id="rId13" w:tgtFrame="_new" w:history="1">
+      <w:hyperlink r:id="rId15" w:tgtFrame="_new" w:history="1">
         <w:r>
           <w:rPr>
             <w:rStyle w:val="Hipervnculo"/>
@@ -5011,7 +5148,7 @@
         </w:rPr>
         <w:t xml:space="preserve">. Recuperado de </w:t>
       </w:r>
-      <w:hyperlink r:id="rId14" w:tgtFrame="_new" w:history="1">
+      <w:hyperlink r:id="rId16" w:tgtFrame="_new" w:history="1">
         <w:r>
           <w:rPr>
             <w:rStyle w:val="Hipervnculo"/>
@@ -5052,7 +5189,7 @@
         </w:rPr>
         <w:t xml:space="preserve">. Recuperado de </w:t>
       </w:r>
-      <w:hyperlink r:id="rId15" w:history="1">
+      <w:hyperlink r:id="rId17" w:history="1">
         <w:r>
           <w:rPr>
             <w:rStyle w:val="Hipervnculo"/>
@@ -5102,7 +5239,7 @@
         </w:rPr>
         <w:t xml:space="preserve">. Recuperado de </w:t>
       </w:r>
-      <w:hyperlink r:id="rId16" w:tgtFrame="_new" w:history="1">
+      <w:hyperlink r:id="rId18" w:tgtFrame="_new" w:history="1">
         <w:r>
           <w:rPr>
             <w:rStyle w:val="Hipervnculo"/>
@@ -5170,7 +5307,7 @@
         </w:rPr>
         <w:t xml:space="preserve">. MATLAB &amp; Simulink Documentation. </w:t>
       </w:r>
-      <w:hyperlink r:id="rId17" w:tgtFrame="_new" w:history="1">
+      <w:hyperlink r:id="rId19" w:tgtFrame="_new" w:history="1">
         <w:r>
           <w:rPr>
             <w:rStyle w:val="Hipervnculo"/>
@@ -5193,7 +5330,6 @@
           <w:sz w:val="24"/>
           <w:szCs w:val="24"/>
         </w:rPr>
-        <w:lastRenderedPageBreak/>
         <w:t xml:space="preserve">GeeksforGeeks. (s. f.). </w:t>
       </w:r>
       <w:r>
@@ -5212,7 +5348,7 @@
         </w:rPr>
         <w:t xml:space="preserve">. </w:t>
       </w:r>
-      <w:hyperlink r:id="rId18" w:tgtFrame="_new" w:history="1">
+      <w:hyperlink r:id="rId20" w:tgtFrame="_new" w:history="1">
         <w:r>
           <w:rPr>
             <w:rStyle w:val="Hipervnculo"/>
@@ -5253,7 +5389,7 @@
         </w:rPr>
         <w:t xml:space="preserve">. </w:t>
       </w:r>
-      <w:hyperlink r:id="rId19" w:tgtFrame="_new" w:history="1">
+      <w:hyperlink r:id="rId21" w:tgtFrame="_new" w:history="1">
         <w:r>
           <w:rPr>
             <w:rStyle w:val="Hipervnculo"/>
@@ -5294,7 +5430,7 @@
         </w:rPr>
         <w:t xml:space="preserve">. </w:t>
       </w:r>
-      <w:hyperlink r:id="rId20" w:tgtFrame="_new" w:history="1">
+      <w:hyperlink r:id="rId22" w:tgtFrame="_new" w:history="1">
         <w:r>
           <w:rPr>
             <w:rStyle w:val="Hipervnculo"/>
@@ -5335,7 +5471,7 @@
         </w:rPr>
         <w:t xml:space="preserve">. HackMD. </w:t>
       </w:r>
-      <w:hyperlink r:id="rId21" w:tgtFrame="_new" w:history="1">
+      <w:hyperlink r:id="rId23" w:tgtFrame="_new" w:history="1">
         <w:r>
           <w:rPr>
             <w:rStyle w:val="Hipervnculo"/>
@@ -6785,7 +6921,7 @@
   <w:style w:type="paragraph" w:default="1" w:styleId="Normal">
     <w:name w:val="Normal"/>
     <w:qFormat/>
-    <w:rsid w:val="00722A58"/>
+    <w:rsid w:val="005B4601"/>
   </w:style>
   <w:style w:type="paragraph" w:styleId="Ttulo1">
     <w:name w:val="heading 1"/>
@@ -6989,6 +7125,7 @@
   <w:style w:type="character" w:default="1" w:styleId="Fuentedeprrafopredeter">
     <w:name w:val="Default Paragraph Font"/>
     <w:uiPriority w:val="1"/>
+    <w:semiHidden/>
     <w:unhideWhenUsed/>
   </w:style>
   <w:style w:type="table" w:default="1" w:styleId="Tablanormal">

</xml_diff>